<commit_message>
response to reviewers updated
</commit_message>
<xml_diff>
--- a/submission/response_to_reviewers_1_28_18.docx
+++ b/submission/response_to_reviewers_1_28_18.docx
@@ -1637,253 +1637,617 @@
         </w:rPr>
         <w:t>added to the methods section beginning on line X</w:t>
       </w:r>
+      <w:r>
+        <w:rPr>
+          <w:rFonts w:ascii="Arial" w:eastAsia="Times New Roman" w:hAnsi="Arial" w:cs="Times New Roman"/>
+          <w:color w:val="222222"/>
+          <w:sz w:val="22"/>
+          <w:szCs w:val="22"/>
+        </w:rPr>
+        <w:t xml:space="preserve">. </w:t>
+      </w:r>
+      <w:r>
+        <w:rPr>
+          <w:rFonts w:ascii="Arial" w:eastAsia="Times New Roman" w:hAnsi="Arial" w:cs="Times New Roman"/>
+          <w:b/>
+          <w:color w:val="222222"/>
+          <w:sz w:val="22"/>
+          <w:szCs w:val="22"/>
+        </w:rPr>
+        <w:br/>
+      </w:r>
+      <w:r>
+        <w:rPr>
+          <w:rFonts w:ascii="Arial" w:eastAsia="Times New Roman" w:hAnsi="Arial" w:cs="Times New Roman"/>
+          <w:b/>
+          <w:color w:val="222222"/>
+          <w:sz w:val="22"/>
+          <w:szCs w:val="22"/>
+        </w:rPr>
+        <w:br/>
+        <w:t>5. How were the amounts and consistency of fecal material standardized from sample to sample (especially since consistency is a known important source of variation)? </w:t>
+      </w:r>
+    </w:p>
+    <w:p>
+      <w:pPr>
+        <w:shd w:val="clear" w:color="auto" w:fill="FFFFFF"/>
+        <w:rPr>
+          <w:rFonts w:ascii="Arial" w:eastAsia="Times New Roman" w:hAnsi="Arial" w:cs="Times New Roman"/>
+          <w:b/>
+          <w:color w:val="222222"/>
+          <w:sz w:val="22"/>
+          <w:szCs w:val="22"/>
+        </w:rPr>
+      </w:pPr>
+    </w:p>
+    <w:p>
+      <w:pPr>
+        <w:shd w:val="clear" w:color="auto" w:fill="FFFFFF"/>
+        <w:rPr>
+          <w:rFonts w:ascii="Arial" w:eastAsia="Times New Roman" w:hAnsi="Arial" w:cs="Times New Roman"/>
+          <w:b/>
+          <w:color w:val="222222"/>
+          <w:sz w:val="22"/>
+          <w:szCs w:val="22"/>
+        </w:rPr>
+      </w:pPr>
+      <w:r>
+        <w:rPr>
+          <w:rFonts w:ascii="Arial" w:eastAsia="Times New Roman" w:hAnsi="Arial" w:cs="Times New Roman"/>
+          <w:color w:val="222222"/>
+          <w:sz w:val="22"/>
+          <w:szCs w:val="22"/>
+        </w:rPr>
+        <w:t xml:space="preserve">Changes in consistency were a criterion for proximal sampling and effort was made to take only formed stool from the distal colon and unformed stool from the proximal colon. We standardized the amount of DNA used for input of 16S </w:t>
+      </w:r>
+      <w:proofErr w:type="spellStart"/>
+      <w:r>
+        <w:rPr>
+          <w:rFonts w:ascii="Arial" w:eastAsia="Times New Roman" w:hAnsi="Arial" w:cs="Times New Roman"/>
+          <w:color w:val="222222"/>
+          <w:sz w:val="22"/>
+          <w:szCs w:val="22"/>
+        </w:rPr>
+        <w:t>rRNA</w:t>
+      </w:r>
+      <w:proofErr w:type="spellEnd"/>
+      <w:r>
+        <w:rPr>
+          <w:rFonts w:ascii="Arial" w:eastAsia="Times New Roman" w:hAnsi="Arial" w:cs="Times New Roman"/>
+          <w:color w:val="222222"/>
+          <w:sz w:val="22"/>
+          <w:szCs w:val="22"/>
+        </w:rPr>
+        <w:t xml:space="preserve"> sequencing after DNA isolation from the samples to control for differences in samples and have </w:t>
+      </w:r>
+      <w:r>
+        <w:rPr>
+          <w:rFonts w:ascii="Arial" w:eastAsia="Times New Roman" w:hAnsi="Arial" w:cs="Times New Roman"/>
+          <w:color w:val="222222"/>
+          <w:sz w:val="22"/>
+          <w:szCs w:val="22"/>
+          <w:highlight w:val="yellow"/>
+        </w:rPr>
+        <w:t>emphasized this procedure in the manuscript methods beginning on Line X</w:t>
+      </w:r>
+      <w:r>
+        <w:rPr>
+          <w:rFonts w:ascii="Arial" w:eastAsia="Times New Roman" w:hAnsi="Arial" w:cs="Times New Roman"/>
+          <w:color w:val="222222"/>
+          <w:sz w:val="22"/>
+          <w:szCs w:val="22"/>
+        </w:rPr>
+        <w:t xml:space="preserve">. </w:t>
+      </w:r>
+      <w:r>
+        <w:rPr>
+          <w:rFonts w:ascii="Arial" w:eastAsia="Times New Roman" w:hAnsi="Arial" w:cs="Times New Roman"/>
+          <w:b/>
+          <w:color w:val="222222"/>
+          <w:sz w:val="22"/>
+          <w:szCs w:val="22"/>
+        </w:rPr>
+        <w:br/>
+      </w:r>
+      <w:r>
+        <w:rPr>
+          <w:rFonts w:ascii="Arial" w:eastAsia="Times New Roman" w:hAnsi="Arial" w:cs="Times New Roman"/>
+          <w:b/>
+          <w:color w:val="222222"/>
+          <w:sz w:val="22"/>
+          <w:szCs w:val="22"/>
+        </w:rPr>
+        <w:br/>
+        <w:t xml:space="preserve">6. Why were the stool samples collected one week prior to the endoscopic procedures, and not close in time? Stool </w:t>
+      </w:r>
+      <w:proofErr w:type="spellStart"/>
+      <w:r>
+        <w:rPr>
+          <w:rFonts w:ascii="Arial" w:eastAsia="Times New Roman" w:hAnsi="Arial" w:cs="Times New Roman"/>
+          <w:b/>
+          <w:color w:val="222222"/>
+          <w:sz w:val="22"/>
+          <w:szCs w:val="22"/>
+        </w:rPr>
+        <w:t>microbiota</w:t>
+      </w:r>
+      <w:proofErr w:type="spellEnd"/>
+      <w:r>
+        <w:rPr>
+          <w:rFonts w:ascii="Arial" w:eastAsia="Times New Roman" w:hAnsi="Arial" w:cs="Times New Roman"/>
+          <w:b/>
+          <w:color w:val="222222"/>
+          <w:sz w:val="22"/>
+          <w:szCs w:val="22"/>
+        </w:rPr>
+        <w:t xml:space="preserve"> structure can vary over the course of a week. How do the authors suggest that this variation be compared to other degrees of within-subject sample variation? </w:t>
+      </w:r>
+    </w:p>
+    <w:p>
+      <w:pPr>
+        <w:shd w:val="clear" w:color="auto" w:fill="FFFFFF"/>
+        <w:rPr>
+          <w:rFonts w:ascii="Arial" w:eastAsia="Times New Roman" w:hAnsi="Arial" w:cs="Times New Roman"/>
+          <w:b/>
+          <w:color w:val="222222"/>
+          <w:sz w:val="22"/>
+          <w:szCs w:val="22"/>
+        </w:rPr>
+      </w:pPr>
+    </w:p>
+    <w:p>
+      <w:pPr>
+        <w:shd w:val="clear" w:color="auto" w:fill="FFFFFF"/>
+        <w:rPr>
+          <w:rFonts w:ascii="Arial" w:eastAsia="Times New Roman" w:hAnsi="Arial" w:cs="Times New Roman"/>
+          <w:b/>
+          <w:color w:val="222222"/>
+          <w:sz w:val="22"/>
+          <w:szCs w:val="22"/>
+        </w:rPr>
+      </w:pPr>
+      <w:r>
+        <w:rPr>
+          <w:rFonts w:ascii="Arial" w:eastAsia="Times New Roman" w:hAnsi="Arial" w:cs="Times New Roman"/>
+          <w:color w:val="222222"/>
+          <w:sz w:val="22"/>
+          <w:szCs w:val="22"/>
+        </w:rPr>
+        <w:t xml:space="preserve">Stool samples were collected </w:t>
+      </w:r>
+      <w:r>
+        <w:rPr>
+          <w:rFonts w:ascii="Arial" w:eastAsia="Times New Roman" w:hAnsi="Arial" w:cs="Times New Roman"/>
+          <w:i/>
+          <w:color w:val="222222"/>
+          <w:sz w:val="22"/>
+          <w:szCs w:val="22"/>
+        </w:rPr>
+        <w:t>up to</w:t>
+      </w:r>
+      <w:r>
+        <w:rPr>
+          <w:rFonts w:ascii="Arial" w:eastAsia="Times New Roman" w:hAnsi="Arial" w:cs="Times New Roman"/>
+          <w:color w:val="222222"/>
+          <w:sz w:val="22"/>
+          <w:szCs w:val="22"/>
+        </w:rPr>
+        <w:t xml:space="preserve"> one week prior to the endoscopic procedures and most were collected within a day or two prior to procedure. This was important because frequency of stool evacuation is variable among healthy subjects and thus we could not rely on a natural stool evacuation event on the procedure day. We have emphasized this in the </w:t>
+      </w:r>
+      <w:r>
+        <w:rPr>
+          <w:rFonts w:ascii="Arial" w:eastAsia="Times New Roman" w:hAnsi="Arial" w:cs="Times New Roman"/>
+          <w:color w:val="222222"/>
+          <w:sz w:val="22"/>
+          <w:szCs w:val="22"/>
+          <w:highlight w:val="yellow"/>
+        </w:rPr>
+        <w:t>methods as well beginning on Line X.</w:t>
+      </w:r>
+      <w:r>
+        <w:rPr>
+          <w:rFonts w:ascii="Arial" w:eastAsia="Times New Roman" w:hAnsi="Arial" w:cs="Times New Roman"/>
+          <w:color w:val="222222"/>
+          <w:sz w:val="22"/>
+          <w:szCs w:val="22"/>
+        </w:rPr>
+        <w:t xml:space="preserve"> </w:t>
+      </w:r>
+      <w:r>
+        <w:rPr>
+          <w:rFonts w:ascii="Arial" w:eastAsia="Times New Roman" w:hAnsi="Arial" w:cs="Times New Roman"/>
+          <w:b/>
+          <w:color w:val="222222"/>
+          <w:sz w:val="22"/>
+          <w:szCs w:val="22"/>
+        </w:rPr>
+        <w:br/>
+      </w:r>
+      <w:r>
+        <w:rPr>
+          <w:rFonts w:ascii="Arial" w:eastAsia="Times New Roman" w:hAnsi="Arial" w:cs="Times New Roman"/>
+          <w:b/>
+          <w:color w:val="222222"/>
+          <w:sz w:val="22"/>
+          <w:szCs w:val="22"/>
+        </w:rPr>
+        <w:br/>
+        <w:t>7. Page 6--The identification of OTUs using a % sequence similarity threshold/cutoff is now recognized as importantly flawed (it fails to exclude reads with sequencing errors, and excludes important 'real' reads). This clustering-by-fixed-cutoff approach (used by the authors) is clearly out-performed by what is now a preferred method: 'Dada2' creates a model of sequencing errors and error rates from the raw sequencing data and then tests each read against the null hypothesis for this model, enabling statistical inference of real sequences (Nature Methods 13:581-3, 2016). The much greater 'resolving power' of this method gives more reliable results (especially given the interest of the authors in identifying taxa) and can reveal underlying biology and ecology. </w:t>
+      </w:r>
+    </w:p>
+    <w:p>
+      <w:pPr>
+        <w:shd w:val="clear" w:color="auto" w:fill="FFFFFF"/>
+        <w:rPr>
+          <w:rFonts w:ascii="Arial" w:eastAsia="Times New Roman" w:hAnsi="Arial" w:cs="Times New Roman"/>
+          <w:b/>
+          <w:color w:val="222222"/>
+          <w:sz w:val="22"/>
+          <w:szCs w:val="22"/>
+        </w:rPr>
+      </w:pPr>
+    </w:p>
+    <w:p>
+      <w:pPr>
+        <w:shd w:val="clear" w:color="auto" w:fill="FFFFFF"/>
+        <w:rPr>
+          <w:rFonts w:ascii="Arial" w:eastAsia="Times New Roman" w:hAnsi="Arial" w:cs="Times New Roman"/>
+          <w:b/>
+          <w:color w:val="222222"/>
+          <w:sz w:val="22"/>
+          <w:szCs w:val="22"/>
+        </w:rPr>
+      </w:pPr>
+      <w:r>
+        <w:rPr>
+          <w:rFonts w:ascii="Arial" w:eastAsia="Times New Roman" w:hAnsi="Arial" w:cs="Times New Roman"/>
+          <w:color w:val="222222"/>
+          <w:sz w:val="22"/>
+          <w:szCs w:val="22"/>
+          <w:highlight w:val="yellow"/>
+        </w:rPr>
+        <w:t>No.</w:t>
+      </w:r>
+      <w:r>
+        <w:rPr>
+          <w:rFonts w:ascii="Arial" w:eastAsia="Times New Roman" w:hAnsi="Arial" w:cs="Times New Roman"/>
+          <w:color w:val="222222"/>
+          <w:sz w:val="22"/>
+          <w:szCs w:val="22"/>
+        </w:rPr>
+        <w:t xml:space="preserve"> </w:t>
+      </w:r>
+      <w:r>
+        <w:rPr>
+          <w:rFonts w:ascii="Arial" w:eastAsia="Times New Roman" w:hAnsi="Arial" w:cs="Times New Roman"/>
+          <w:b/>
+          <w:color w:val="222222"/>
+          <w:sz w:val="22"/>
+          <w:szCs w:val="22"/>
+        </w:rPr>
+        <w:br/>
+      </w:r>
+      <w:r>
+        <w:rPr>
+          <w:rFonts w:ascii="Arial" w:eastAsia="Times New Roman" w:hAnsi="Arial" w:cs="Times New Roman"/>
+          <w:b/>
+          <w:color w:val="222222"/>
+          <w:sz w:val="22"/>
+          <w:szCs w:val="22"/>
+        </w:rPr>
+        <w:br/>
+        <w:t>8. Pages 6-7--Rarefaction is problematic, and some would judge to be statistically 'inadmissible' since it requires omission of valid data and undermines the performance of downstream methods (</w:t>
+      </w:r>
+      <w:proofErr w:type="spellStart"/>
+      <w:r>
+        <w:rPr>
+          <w:rFonts w:ascii="Arial" w:eastAsia="Times New Roman" w:hAnsi="Arial" w:cs="Times New Roman"/>
+          <w:b/>
+          <w:color w:val="222222"/>
+          <w:sz w:val="22"/>
+          <w:szCs w:val="22"/>
+        </w:rPr>
+        <w:t>PLoS</w:t>
+      </w:r>
+      <w:proofErr w:type="spellEnd"/>
+      <w:r>
+        <w:rPr>
+          <w:rFonts w:ascii="Arial" w:eastAsia="Times New Roman" w:hAnsi="Arial" w:cs="Times New Roman"/>
+          <w:b/>
+          <w:color w:val="222222"/>
+          <w:sz w:val="22"/>
+          <w:szCs w:val="22"/>
+        </w:rPr>
+        <w:t xml:space="preserve"> </w:t>
+      </w:r>
+      <w:proofErr w:type="spellStart"/>
+      <w:r>
+        <w:rPr>
+          <w:rFonts w:ascii="Arial" w:eastAsia="Times New Roman" w:hAnsi="Arial" w:cs="Times New Roman"/>
+          <w:b/>
+          <w:color w:val="222222"/>
+          <w:sz w:val="22"/>
+          <w:szCs w:val="22"/>
+        </w:rPr>
+        <w:t>Comput</w:t>
+      </w:r>
+      <w:proofErr w:type="spellEnd"/>
+      <w:r>
+        <w:rPr>
+          <w:rFonts w:ascii="Arial" w:eastAsia="Times New Roman" w:hAnsi="Arial" w:cs="Times New Roman"/>
+          <w:b/>
+          <w:color w:val="222222"/>
+          <w:sz w:val="22"/>
+          <w:szCs w:val="22"/>
+        </w:rPr>
+        <w:t xml:space="preserve"> </w:t>
+      </w:r>
+      <w:proofErr w:type="spellStart"/>
+      <w:r>
+        <w:rPr>
+          <w:rFonts w:ascii="Arial" w:eastAsia="Times New Roman" w:hAnsi="Arial" w:cs="Times New Roman"/>
+          <w:b/>
+          <w:color w:val="222222"/>
+          <w:sz w:val="22"/>
+          <w:szCs w:val="22"/>
+        </w:rPr>
+        <w:t>Biol</w:t>
+      </w:r>
+      <w:proofErr w:type="spellEnd"/>
+      <w:r>
+        <w:rPr>
+          <w:rFonts w:ascii="Arial" w:eastAsia="Times New Roman" w:hAnsi="Arial" w:cs="Times New Roman"/>
+          <w:b/>
+          <w:color w:val="222222"/>
+          <w:sz w:val="22"/>
+          <w:szCs w:val="22"/>
+        </w:rPr>
+        <w:t xml:space="preserve"> 10: e1003531, 2014). A preferred approach for dealing with libraries of different sizes is described in this citation, and involves a variance stabilization technique that has been validated and used historically to address this problem with other similar types of data, e.g., RNA-</w:t>
+      </w:r>
+      <w:proofErr w:type="spellStart"/>
+      <w:r>
+        <w:rPr>
+          <w:rFonts w:ascii="Arial" w:eastAsia="Times New Roman" w:hAnsi="Arial" w:cs="Times New Roman"/>
+          <w:b/>
+          <w:color w:val="222222"/>
+          <w:sz w:val="22"/>
+          <w:szCs w:val="22"/>
+        </w:rPr>
+        <w:t>Seq</w:t>
+      </w:r>
+      <w:proofErr w:type="spellEnd"/>
+      <w:r>
+        <w:rPr>
+          <w:rFonts w:ascii="Arial" w:eastAsia="Times New Roman" w:hAnsi="Arial" w:cs="Times New Roman"/>
+          <w:b/>
+          <w:color w:val="222222"/>
+          <w:sz w:val="22"/>
+          <w:szCs w:val="22"/>
+        </w:rPr>
+        <w:t xml:space="preserve"> data. </w:t>
+      </w:r>
+    </w:p>
+    <w:p>
+      <w:pPr>
+        <w:shd w:val="clear" w:color="auto" w:fill="FFFFFF"/>
+        <w:rPr>
+          <w:rFonts w:ascii="Arial" w:eastAsia="Times New Roman" w:hAnsi="Arial" w:cs="Times New Roman"/>
+          <w:b/>
+          <w:color w:val="222222"/>
+          <w:sz w:val="22"/>
+          <w:szCs w:val="22"/>
+        </w:rPr>
+      </w:pPr>
+    </w:p>
+    <w:p>
+      <w:pPr>
+        <w:shd w:val="clear" w:color="auto" w:fill="FFFFFF"/>
+        <w:rPr>
+          <w:rFonts w:ascii="Arial" w:eastAsia="Times New Roman" w:hAnsi="Arial" w:cs="Times New Roman"/>
+          <w:b/>
+          <w:color w:val="222222"/>
+          <w:sz w:val="22"/>
+          <w:szCs w:val="22"/>
+        </w:rPr>
+      </w:pPr>
+      <w:proofErr w:type="gramStart"/>
+      <w:r>
+        <w:rPr>
+          <w:rFonts w:ascii="Arial" w:eastAsia="Times New Roman" w:hAnsi="Arial" w:cs="Times New Roman"/>
+          <w:color w:val="222222"/>
+          <w:sz w:val="22"/>
+          <w:szCs w:val="22"/>
+          <w:highlight w:val="yellow"/>
+        </w:rPr>
+        <w:t>Also no.</w:t>
+      </w:r>
+      <w:r>
+        <w:rPr>
+          <w:rFonts w:ascii="Arial" w:eastAsia="Times New Roman" w:hAnsi="Arial" w:cs="Times New Roman"/>
+          <w:color w:val="222222"/>
+          <w:sz w:val="22"/>
+          <w:szCs w:val="22"/>
+        </w:rPr>
+        <w:t xml:space="preserve"> </w:t>
+      </w:r>
+      <w:r>
+        <w:rPr>
+          <w:rFonts w:ascii="Arial" w:eastAsia="Times New Roman" w:hAnsi="Arial" w:cs="Times New Roman"/>
+          <w:b/>
+          <w:color w:val="222222"/>
+          <w:sz w:val="22"/>
+          <w:szCs w:val="22"/>
+        </w:rPr>
+        <w:br/>
+      </w:r>
+      <w:r>
+        <w:rPr>
+          <w:rFonts w:ascii="Arial" w:eastAsia="Times New Roman" w:hAnsi="Arial" w:cs="Times New Roman"/>
+          <w:b/>
+          <w:color w:val="222222"/>
+          <w:sz w:val="22"/>
+          <w:szCs w:val="22"/>
+        </w:rPr>
+        <w:br/>
+        <w:t>9.</w:t>
+      </w:r>
+      <w:proofErr w:type="gramEnd"/>
+      <w:r>
+        <w:rPr>
+          <w:rFonts w:ascii="Arial" w:eastAsia="Times New Roman" w:hAnsi="Arial" w:cs="Times New Roman"/>
+          <w:b/>
+          <w:color w:val="222222"/>
+          <w:sz w:val="22"/>
+          <w:szCs w:val="22"/>
+        </w:rPr>
+        <w:t xml:space="preserve"> Were separate lumen-mucosa and proximal-distal sample comparisons undertaken when controlled for subject, as well as undertaken across subjects? If not, they should be. Given the dominant contribution of individual to inter-sample variation, it would be important then to subtract this source (control for individual), when considering other sources of variation. </w:t>
+      </w:r>
+    </w:p>
+    <w:p>
+      <w:pPr>
+        <w:shd w:val="clear" w:color="auto" w:fill="FFFFFF"/>
+        <w:rPr>
+          <w:rFonts w:ascii="Arial" w:eastAsia="Times New Roman" w:hAnsi="Arial" w:cs="Times New Roman"/>
+          <w:b/>
+          <w:color w:val="222222"/>
+          <w:sz w:val="22"/>
+          <w:szCs w:val="22"/>
+        </w:rPr>
+      </w:pPr>
+    </w:p>
+    <w:p>
+      <w:pPr>
+        <w:shd w:val="clear" w:color="auto" w:fill="FFFFFF"/>
+        <w:rPr>
+          <w:rFonts w:ascii="Arial" w:eastAsia="Times New Roman" w:hAnsi="Arial" w:cs="Times New Roman"/>
+          <w:b/>
+          <w:color w:val="222222"/>
+          <w:sz w:val="22"/>
+          <w:szCs w:val="22"/>
+        </w:rPr>
+      </w:pPr>
+      <w:r>
+        <w:rPr>
+          <w:rFonts w:ascii="Arial" w:eastAsia="Times New Roman" w:hAnsi="Arial" w:cs="Times New Roman"/>
+          <w:color w:val="222222"/>
+          <w:sz w:val="22"/>
+          <w:szCs w:val="22"/>
+        </w:rPr>
+        <w:t xml:space="preserve">As described in the results, we did examine individual comparisons of sites within a subject but no clear pattern emerged. In the diversity results </w:t>
+      </w:r>
+      <w:r>
+        <w:rPr>
+          <w:rFonts w:ascii="Arial" w:eastAsia="Times New Roman" w:hAnsi="Arial" w:cs="Times New Roman"/>
+          <w:color w:val="222222"/>
+          <w:sz w:val="22"/>
+          <w:szCs w:val="22"/>
+          <w:highlight w:val="yellow"/>
+        </w:rPr>
+        <w:t>(figure X),</w:t>
+      </w:r>
+      <w:r>
+        <w:rPr>
+          <w:rFonts w:ascii="Arial" w:eastAsia="Times New Roman" w:hAnsi="Arial" w:cs="Times New Roman"/>
+          <w:color w:val="222222"/>
+          <w:sz w:val="22"/>
+          <w:szCs w:val="22"/>
+        </w:rPr>
+        <w:t xml:space="preserve"> the diversity is only comparing between sites of the same patient, and thus the overall distribution shows the range of differences in diversity among the 20 subjects. </w:t>
+      </w:r>
+      <w:r>
+        <w:rPr>
+          <w:rFonts w:ascii="Arial" w:eastAsia="Times New Roman" w:hAnsi="Arial" w:cs="Times New Roman"/>
+          <w:color w:val="222222"/>
+          <w:sz w:val="22"/>
+          <w:szCs w:val="22"/>
+        </w:rPr>
+        <w:t xml:space="preserve">This is how we have chosen to represent the variation within subjects as well as in </w:t>
+      </w:r>
+      <w:r>
+        <w:rPr>
+          <w:rFonts w:ascii="Arial" w:eastAsia="Times New Roman" w:hAnsi="Arial" w:cs="Times New Roman"/>
+          <w:color w:val="222222"/>
+          <w:sz w:val="22"/>
+          <w:szCs w:val="22"/>
+          <w:highlight w:val="yellow"/>
+        </w:rPr>
+        <w:t>figure Y</w:t>
+      </w:r>
+      <w:r>
+        <w:rPr>
+          <w:rFonts w:ascii="Arial" w:eastAsia="Times New Roman" w:hAnsi="Arial" w:cs="Times New Roman"/>
+          <w:color w:val="222222"/>
+          <w:sz w:val="22"/>
+          <w:szCs w:val="22"/>
+        </w:rPr>
+        <w:t xml:space="preserve">. The Random Forest models compared the locations across all subjects </w:t>
+      </w:r>
+      <w:r>
+        <w:rPr>
+          <w:rFonts w:ascii="Arial" w:eastAsia="Times New Roman" w:hAnsi="Arial" w:cs="Times New Roman"/>
+          <w:color w:val="222222"/>
+          <w:sz w:val="22"/>
+          <w:szCs w:val="22"/>
+          <w:highlight w:val="yellow"/>
+        </w:rPr>
+        <w:t>(figure Z).</w:t>
+      </w:r>
+      <w:r>
+        <w:rPr>
+          <w:rFonts w:ascii="Arial" w:eastAsia="Times New Roman" w:hAnsi="Arial" w:cs="Times New Roman"/>
+          <w:color w:val="222222"/>
+          <w:sz w:val="22"/>
+          <w:szCs w:val="22"/>
+        </w:rPr>
+        <w:t xml:space="preserve"> </w:t>
+      </w:r>
+      <w:r>
+        <w:rPr>
+          <w:rFonts w:ascii="Arial" w:eastAsia="Times New Roman" w:hAnsi="Arial" w:cs="Times New Roman"/>
+          <w:b/>
+          <w:color w:val="222222"/>
+          <w:sz w:val="22"/>
+          <w:szCs w:val="22"/>
+        </w:rPr>
+        <w:br/>
+      </w:r>
+      <w:r>
+        <w:rPr>
+          <w:rFonts w:ascii="Arial" w:eastAsia="Times New Roman" w:hAnsi="Arial" w:cs="Times New Roman"/>
+          <w:b/>
+          <w:color w:val="222222"/>
+          <w:sz w:val="22"/>
+          <w:szCs w:val="22"/>
+        </w:rPr>
+        <w:br/>
+        <w:t>10. Page 7--Validation of the findings from the Random Forest model was performed with a leave-one-out approach. This is generally sub-optimal. More robust validation is achieved with the use of separate learning and testing data sets. Ideally, these two data sets are derived from different populations of subjects. </w:t>
+      </w:r>
+    </w:p>
+    <w:p>
+      <w:pPr>
+        <w:shd w:val="clear" w:color="auto" w:fill="FFFFFF"/>
+        <w:rPr>
+          <w:rFonts w:ascii="Arial" w:eastAsia="Times New Roman" w:hAnsi="Arial" w:cs="Times New Roman"/>
+          <w:b/>
+          <w:color w:val="222222"/>
+          <w:sz w:val="22"/>
+          <w:szCs w:val="22"/>
+        </w:rPr>
+      </w:pPr>
+    </w:p>
+    <w:p>
+      <w:pPr>
+        <w:shd w:val="clear" w:color="auto" w:fill="FFFFFF"/>
+        <w:rPr>
+          <w:rFonts w:ascii="Arial" w:eastAsia="Times New Roman" w:hAnsi="Arial" w:cs="Times New Roman"/>
+          <w:b/>
+          <w:color w:val="222222"/>
+          <w:sz w:val="22"/>
+          <w:szCs w:val="22"/>
+        </w:rPr>
+      </w:pPr>
       <w:bookmarkStart w:id="0" w:name="_GoBack"/>
       <w:bookmarkEnd w:id="0"/>
-      <w:r>
-        <w:rPr>
-          <w:rFonts w:ascii="Arial" w:eastAsia="Times New Roman" w:hAnsi="Arial" w:cs="Times New Roman"/>
-          <w:color w:val="222222"/>
-          <w:sz w:val="22"/>
-          <w:szCs w:val="22"/>
-        </w:rPr>
-        <w:t xml:space="preserve">. </w:t>
-      </w:r>
-      <w:r>
-        <w:rPr>
-          <w:rFonts w:ascii="Arial" w:eastAsia="Times New Roman" w:hAnsi="Arial" w:cs="Times New Roman"/>
-          <w:b/>
-          <w:color w:val="222222"/>
-          <w:sz w:val="22"/>
-          <w:szCs w:val="22"/>
-        </w:rPr>
-        <w:br/>
-      </w:r>
-      <w:r>
-        <w:rPr>
-          <w:rFonts w:ascii="Arial" w:eastAsia="Times New Roman" w:hAnsi="Arial" w:cs="Times New Roman"/>
-          <w:b/>
-          <w:color w:val="222222"/>
-          <w:sz w:val="22"/>
-          <w:szCs w:val="22"/>
-        </w:rPr>
-        <w:br/>
-        <w:t>5. How were the amounts and consistency of fecal material standardized from sample to sample (especially since consistency is a known important source of variation)? </w:t>
-      </w:r>
-      <w:r>
-        <w:rPr>
-          <w:rFonts w:ascii="Arial" w:eastAsia="Times New Roman" w:hAnsi="Arial" w:cs="Times New Roman"/>
-          <w:b/>
-          <w:color w:val="222222"/>
-          <w:sz w:val="22"/>
-          <w:szCs w:val="22"/>
-        </w:rPr>
-        <w:br/>
-      </w:r>
-      <w:r>
-        <w:rPr>
-          <w:rFonts w:ascii="Arial" w:eastAsia="Times New Roman" w:hAnsi="Arial" w:cs="Times New Roman"/>
-          <w:b/>
-          <w:color w:val="222222"/>
-          <w:sz w:val="22"/>
-          <w:szCs w:val="22"/>
-        </w:rPr>
-        <w:br/>
-        <w:t xml:space="preserve">6. Why were the stool samples collected one week prior to the endoscopic procedures, and not close in time? Stool </w:t>
-      </w:r>
-      <w:proofErr w:type="spellStart"/>
-      <w:r>
-        <w:rPr>
-          <w:rFonts w:ascii="Arial" w:eastAsia="Times New Roman" w:hAnsi="Arial" w:cs="Times New Roman"/>
-          <w:b/>
-          <w:color w:val="222222"/>
-          <w:sz w:val="22"/>
-          <w:szCs w:val="22"/>
-        </w:rPr>
-        <w:t>microbiota</w:t>
-      </w:r>
-      <w:proofErr w:type="spellEnd"/>
-      <w:r>
-        <w:rPr>
-          <w:rFonts w:ascii="Arial" w:eastAsia="Times New Roman" w:hAnsi="Arial" w:cs="Times New Roman"/>
-          <w:b/>
-          <w:color w:val="222222"/>
-          <w:sz w:val="22"/>
-          <w:szCs w:val="22"/>
-        </w:rPr>
-        <w:t xml:space="preserve"> structure can vary over the course of a week. How do the authors suggest that this variation be compared to other degrees of within-subject sample variation? </w:t>
-      </w:r>
-      <w:r>
-        <w:rPr>
-          <w:rFonts w:ascii="Arial" w:eastAsia="Times New Roman" w:hAnsi="Arial" w:cs="Times New Roman"/>
-          <w:b/>
-          <w:color w:val="222222"/>
-          <w:sz w:val="22"/>
-          <w:szCs w:val="22"/>
-        </w:rPr>
-        <w:br/>
-      </w:r>
-      <w:r>
-        <w:rPr>
-          <w:rFonts w:ascii="Arial" w:eastAsia="Times New Roman" w:hAnsi="Arial" w:cs="Times New Roman"/>
-          <w:b/>
-          <w:color w:val="222222"/>
-          <w:sz w:val="22"/>
-          <w:szCs w:val="22"/>
-        </w:rPr>
-        <w:br/>
-        <w:t>7. Page 6--The identification of OTUs using a % sequence similarity threshold/cutoff is now recognized as importantly flawed (it fails to exclude reads with sequencing errors, and excludes important 'real' reads). This clustering-by-fixed-cutoff approach (used by the authors) is clearly out-performed by what is now a preferred method: 'Dada2' creates a model of sequencing errors and error rates from the raw sequencing data and then tests each read against the null hypothesis for this model, enabling statistical inference of real sequences (Nature Methods 13:581-3, 2016). The much greater 'resolving power' of this method gives more reliable results (especially given the interest of the authors in identifying taxa) and can reveal underlying biology and ecology. </w:t>
-      </w:r>
-      <w:r>
-        <w:rPr>
-          <w:rFonts w:ascii="Arial" w:eastAsia="Times New Roman" w:hAnsi="Arial" w:cs="Times New Roman"/>
-          <w:b/>
-          <w:color w:val="222222"/>
-          <w:sz w:val="22"/>
-          <w:szCs w:val="22"/>
-        </w:rPr>
-        <w:br/>
-      </w:r>
-      <w:r>
-        <w:rPr>
-          <w:rFonts w:ascii="Arial" w:eastAsia="Times New Roman" w:hAnsi="Arial" w:cs="Times New Roman"/>
-          <w:b/>
-          <w:color w:val="222222"/>
-          <w:sz w:val="22"/>
-          <w:szCs w:val="22"/>
-        </w:rPr>
-        <w:br/>
-        <w:t>8. Pages 6-7--Rarefaction is problematic, and some would judge to be statistically 'inadmissible' since it requires omission of valid data and undermines the performance of downstream methods (</w:t>
-      </w:r>
-      <w:proofErr w:type="spellStart"/>
-      <w:r>
-        <w:rPr>
-          <w:rFonts w:ascii="Arial" w:eastAsia="Times New Roman" w:hAnsi="Arial" w:cs="Times New Roman"/>
-          <w:b/>
-          <w:color w:val="222222"/>
-          <w:sz w:val="22"/>
-          <w:szCs w:val="22"/>
-        </w:rPr>
-        <w:t>PLoS</w:t>
-      </w:r>
-      <w:proofErr w:type="spellEnd"/>
-      <w:r>
-        <w:rPr>
-          <w:rFonts w:ascii="Arial" w:eastAsia="Times New Roman" w:hAnsi="Arial" w:cs="Times New Roman"/>
-          <w:b/>
-          <w:color w:val="222222"/>
-          <w:sz w:val="22"/>
-          <w:szCs w:val="22"/>
-        </w:rPr>
-        <w:t xml:space="preserve"> </w:t>
-      </w:r>
-      <w:proofErr w:type="spellStart"/>
-      <w:r>
-        <w:rPr>
-          <w:rFonts w:ascii="Arial" w:eastAsia="Times New Roman" w:hAnsi="Arial" w:cs="Times New Roman"/>
-          <w:b/>
-          <w:color w:val="222222"/>
-          <w:sz w:val="22"/>
-          <w:szCs w:val="22"/>
-        </w:rPr>
-        <w:t>Comput</w:t>
-      </w:r>
-      <w:proofErr w:type="spellEnd"/>
-      <w:r>
-        <w:rPr>
-          <w:rFonts w:ascii="Arial" w:eastAsia="Times New Roman" w:hAnsi="Arial" w:cs="Times New Roman"/>
-          <w:b/>
-          <w:color w:val="222222"/>
-          <w:sz w:val="22"/>
-          <w:szCs w:val="22"/>
-        </w:rPr>
-        <w:t xml:space="preserve"> </w:t>
-      </w:r>
-      <w:proofErr w:type="spellStart"/>
-      <w:r>
-        <w:rPr>
-          <w:rFonts w:ascii="Arial" w:eastAsia="Times New Roman" w:hAnsi="Arial" w:cs="Times New Roman"/>
-          <w:b/>
-          <w:color w:val="222222"/>
-          <w:sz w:val="22"/>
-          <w:szCs w:val="22"/>
-        </w:rPr>
-        <w:t>Biol</w:t>
-      </w:r>
-      <w:proofErr w:type="spellEnd"/>
-      <w:r>
-        <w:rPr>
-          <w:rFonts w:ascii="Arial" w:eastAsia="Times New Roman" w:hAnsi="Arial" w:cs="Times New Roman"/>
-          <w:b/>
-          <w:color w:val="222222"/>
-          <w:sz w:val="22"/>
-          <w:szCs w:val="22"/>
-        </w:rPr>
-        <w:t xml:space="preserve"> 10: e1003531, 2014). A preferred approach for dealing with libraries of different sizes is described in this citation, and involves a variance stabilization technique that has been validated and used historically to address this problem with other similar types of data, e.g., RNA-</w:t>
-      </w:r>
-      <w:proofErr w:type="spellStart"/>
-      <w:r>
-        <w:rPr>
-          <w:rFonts w:ascii="Arial" w:eastAsia="Times New Roman" w:hAnsi="Arial" w:cs="Times New Roman"/>
-          <w:b/>
-          <w:color w:val="222222"/>
-          <w:sz w:val="22"/>
-          <w:szCs w:val="22"/>
-        </w:rPr>
-        <w:t>Seq</w:t>
-      </w:r>
-      <w:proofErr w:type="spellEnd"/>
-      <w:r>
-        <w:rPr>
-          <w:rFonts w:ascii="Arial" w:eastAsia="Times New Roman" w:hAnsi="Arial" w:cs="Times New Roman"/>
-          <w:b/>
-          <w:color w:val="222222"/>
-          <w:sz w:val="22"/>
-          <w:szCs w:val="22"/>
-        </w:rPr>
-        <w:t xml:space="preserve"> data. </w:t>
-      </w:r>
-      <w:r>
-        <w:rPr>
-          <w:rFonts w:ascii="Arial" w:eastAsia="Times New Roman" w:hAnsi="Arial" w:cs="Times New Roman"/>
-          <w:b/>
-          <w:color w:val="222222"/>
-          <w:sz w:val="22"/>
-          <w:szCs w:val="22"/>
-        </w:rPr>
-        <w:br/>
-      </w:r>
-      <w:r>
-        <w:rPr>
-          <w:rFonts w:ascii="Arial" w:eastAsia="Times New Roman" w:hAnsi="Arial" w:cs="Times New Roman"/>
-          <w:b/>
-          <w:color w:val="222222"/>
-          <w:sz w:val="22"/>
-          <w:szCs w:val="22"/>
-        </w:rPr>
-        <w:br/>
-        <w:t>9. Were separate lumen-mucosa and proximal-distal sample comparisons undertaken when controlled for subject, as well as undertaken across subjects? If not, they should be. Given the dominant contribution of individual to inter-sample variation, it would be important then to subtract this source (control for individual), when considering other sources of variation. </w:t>
-      </w:r>
-      <w:r>
-        <w:rPr>
-          <w:rFonts w:ascii="Arial" w:eastAsia="Times New Roman" w:hAnsi="Arial" w:cs="Times New Roman"/>
-          <w:b/>
-          <w:color w:val="222222"/>
-          <w:sz w:val="22"/>
-          <w:szCs w:val="22"/>
-        </w:rPr>
-        <w:br/>
-      </w:r>
-      <w:r>
-        <w:rPr>
-          <w:rFonts w:ascii="Arial" w:eastAsia="Times New Roman" w:hAnsi="Arial" w:cs="Times New Roman"/>
-          <w:b/>
-          <w:color w:val="222222"/>
-          <w:sz w:val="22"/>
-          <w:szCs w:val="22"/>
-        </w:rPr>
-        <w:br/>
-        <w:t>10. Page 7--Validation of the findings from the Random Forest model was performed with a leave-one-out approach. This is generally sub-optimal. More robust validation is achieved with the use of separate learning and testing data sets. Ideally, these two data sets are derived from different populations of subjects. </w:t>
-      </w:r>
       <w:r>
         <w:rPr>
           <w:rFonts w:ascii="Arial" w:eastAsia="Times New Roman" w:hAnsi="Arial" w:cs="Times New Roman"/>

</xml_diff>